<commit_message>
almost Final draft commit
</commit_message>
<xml_diff>
--- a/Assignment_1/DRAFT Assignment block 2_SpamHaus_Group 8.docx
+++ b/Assignment_1/DRAFT Assignment block 2_SpamHaus_Group 8.docx
@@ -1387,6 +1387,539 @@
       <w:bookmarkEnd w:id="5"/>
     </w:p>
     <w:p>
+      <w:r>
+        <w:t>Security metrics are very important. Nowadays, the economic climate does not allow spilling resources for information security: they are limited. The security spending must be justified and allocated. Therefore, the right metrics are necessary. If one invests a lot in information security, he wants to get actual security, and reap certain benefits (</w:t>
+      </w:r>
+      <w:proofErr w:type="spellStart"/>
+      <w:r>
+        <w:t>bron</w:t>
+      </w:r>
+      <w:proofErr w:type="spellEnd"/>
+      <w:r>
+        <w:t xml:space="preserve">: online lecture 2.2). </w:t>
+      </w:r>
+    </w:p>
+    <w:p>
+      <w:r>
+        <w:t xml:space="preserve">But what ‘information security’ is a wide concept. In this project, the main focus is Spam, regarding the project </w:t>
+      </w:r>
+      <w:proofErr w:type="spellStart"/>
+      <w:r>
+        <w:t>SpamHaus</w:t>
+      </w:r>
+      <w:proofErr w:type="spellEnd"/>
+      <w:r>
+        <w:t xml:space="preserve">. </w:t>
+      </w:r>
+    </w:p>
+    <w:p/>
+    <w:p>
+      <w:r>
+        <w:t xml:space="preserve">If one takes a look at current literature, more and more articles are written about metrics and information security: an upcoming field. Already in 2008, Zhuang was talking about metrics in the world of spam. His metrics mainly focused on botnets, and listed three metrics (Zhuang, 2008): </w:t>
+      </w:r>
+      <w:bookmarkStart w:id="6" w:name="_GoBack"/>
+      <w:bookmarkEnd w:id="6"/>
+    </w:p>
+    <w:p/>
+    <w:p>
+      <w:pPr>
+        <w:pStyle w:val="Lijstalinea"/>
+        <w:numPr>
+          <w:ilvl w:val="0"/>
+          <w:numId w:val="2"/>
+        </w:numPr>
+        <w:spacing w:after="160" w:line="259" w:lineRule="auto"/>
+        <w:rPr>
+          <w:shd w:val="clear" w:color="auto" w:fill="FFFFFF"/>
+        </w:rPr>
+      </w:pPr>
+      <w:r>
+        <w:rPr>
+          <w:rFonts w:ascii="Roboto" w:hAnsi="Roboto"/>
+          <w:b/>
+          <w:shd w:val="clear" w:color="auto" w:fill="FFFFFF"/>
+        </w:rPr>
+        <w:t>Capability of botnet controllers</w:t>
+      </w:r>
+      <w:r>
+        <w:rPr>
+          <w:shd w:val="clear" w:color="auto" w:fill="FFFFFF"/>
+        </w:rPr>
+        <w:t xml:space="preserve">: </w:t>
+      </w:r>
+      <w:r>
+        <w:rPr>
+          <w:shd w:val="clear" w:color="auto" w:fill="FFFFFF"/>
+        </w:rPr>
+        <w:t xml:space="preserve">estimate the total size of each botnet based on </w:t>
+      </w:r>
+      <w:r>
+        <w:rPr>
+          <w:shd w:val="clear" w:color="auto" w:fill="FFFFFF"/>
+        </w:rPr>
+        <w:t xml:space="preserve">their </w:t>
+      </w:r>
+      <w:r>
+        <w:rPr>
+          <w:shd w:val="clear" w:color="auto" w:fill="FFFFFF"/>
+        </w:rPr>
+        <w:t>9 days of observation</w:t>
+      </w:r>
+      <w:r>
+        <w:rPr>
+          <w:shd w:val="clear" w:color="auto" w:fill="FFFFFF"/>
+        </w:rPr>
+        <w:t xml:space="preserve"> in the experiment </w:t>
+      </w:r>
+    </w:p>
+    <w:p>
+      <w:pPr>
+        <w:pStyle w:val="Lijstalinea"/>
+        <w:numPr>
+          <w:ilvl w:val="0"/>
+          <w:numId w:val="2"/>
+        </w:numPr>
+        <w:spacing w:after="160" w:line="259" w:lineRule="auto"/>
+        <w:rPr>
+          <w:shd w:val="clear" w:color="auto" w:fill="FFFFFF"/>
+        </w:rPr>
+      </w:pPr>
+      <w:r>
+        <w:rPr>
+          <w:rFonts w:ascii="Roboto" w:hAnsi="Roboto"/>
+          <w:b/>
+          <w:shd w:val="clear" w:color="auto" w:fill="FFFFFF"/>
+        </w:rPr>
+        <w:t>Level of activity (botnet)</w:t>
+      </w:r>
+      <w:r>
+        <w:rPr>
+          <w:shd w:val="clear" w:color="auto" w:fill="FFFFFF"/>
+        </w:rPr>
+        <w:t xml:space="preserve">: </w:t>
+      </w:r>
+      <w:r>
+        <w:rPr>
+          <w:shd w:val="clear" w:color="auto" w:fill="FFFFFF"/>
+        </w:rPr>
+        <w:t>estimate the active working set of each botnet in a short time window, such as one hour</w:t>
+      </w:r>
+      <w:r>
+        <w:rPr>
+          <w:shd w:val="clear" w:color="auto" w:fill="FFFFFF"/>
+        </w:rPr>
+        <w:t>. Think of the spam sent (such as the number of spam emails) per botnet</w:t>
+      </w:r>
+    </w:p>
+    <w:p>
+      <w:pPr>
+        <w:pStyle w:val="Lijstalinea"/>
+        <w:numPr>
+          <w:ilvl w:val="0"/>
+          <w:numId w:val="2"/>
+        </w:numPr>
+        <w:spacing w:after="160" w:line="259" w:lineRule="auto"/>
+        <w:rPr>
+          <w:b/>
+          <w:shd w:val="clear" w:color="auto" w:fill="FFFFFF"/>
+        </w:rPr>
+      </w:pPr>
+      <w:r>
+        <w:rPr>
+          <w:rFonts w:ascii="Roboto" w:hAnsi="Roboto"/>
+          <w:b/>
+          <w:shd w:val="clear" w:color="auto" w:fill="FFFFFF"/>
+        </w:rPr>
+        <w:t>Active size (botnet):</w:t>
+      </w:r>
+      <w:r>
+        <w:rPr>
+          <w:shd w:val="clear" w:color="auto" w:fill="FFFFFF"/>
+        </w:rPr>
+        <w:t xml:space="preserve"> </w:t>
+      </w:r>
+      <w:r>
+        <w:rPr>
+          <w:lang w:eastAsia="nl-NL"/>
+        </w:rPr>
+        <w:t xml:space="preserve">the number of </w:t>
+      </w:r>
+      <w:r>
+        <w:rPr>
+          <w:u w:val="single"/>
+          <w:lang w:eastAsia="nl-NL"/>
+        </w:rPr>
+        <w:t>machines</w:t>
+      </w:r>
+      <w:r>
+        <w:rPr>
+          <w:lang w:eastAsia="nl-NL"/>
+        </w:rPr>
+        <w:t xml:space="preserve">/IPs used for sending spam email messages by this botnet during this </w:t>
+      </w:r>
+      <w:r>
+        <w:rPr>
+          <w:lang w:eastAsia="nl-NL"/>
+        </w:rPr>
+        <w:t>short time window</w:t>
+      </w:r>
+    </w:p>
+    <w:p>
+      <w:pPr>
+        <w:rPr>
+          <w:shd w:val="clear" w:color="auto" w:fill="FFFFFF"/>
+        </w:rPr>
+      </w:pPr>
+      <w:r>
+        <w:rPr>
+          <w:shd w:val="clear" w:color="auto" w:fill="FFFFFF"/>
+        </w:rPr>
+        <w:t xml:space="preserve">If one looks a bit further in literature, you might find a surprising amount of information. But there is one very useful paper, summarizing all this information and insights about spam metrics. Moura and Van </w:t>
+      </w:r>
+      <w:proofErr w:type="spellStart"/>
+      <w:r>
+        <w:rPr>
+          <w:shd w:val="clear" w:color="auto" w:fill="FFFFFF"/>
+        </w:rPr>
+        <w:t>Eeten</w:t>
+      </w:r>
+      <w:proofErr w:type="spellEnd"/>
+      <w:r>
+        <w:rPr>
+          <w:shd w:val="clear" w:color="auto" w:fill="FFFFFF"/>
+        </w:rPr>
+        <w:t xml:space="preserve"> (2015) listed a summary of current botnet metrics. First, they pointed out what the requirements of useful metrics are, such as ‘comparative over time’ and ‘comparability’. </w:t>
+      </w:r>
+    </w:p>
+    <w:p>
+      <w:pPr>
+        <w:rPr>
+          <w:shd w:val="clear" w:color="auto" w:fill="FFFFFF"/>
+        </w:rPr>
+      </w:pPr>
+    </w:p>
+    <w:p>
+      <w:pPr>
+        <w:rPr>
+          <w:shd w:val="clear" w:color="auto" w:fill="FFFFFF"/>
+        </w:rPr>
+      </w:pPr>
+      <w:r>
+        <w:rPr>
+          <w:shd w:val="clear" w:color="auto" w:fill="FFFFFF"/>
+        </w:rPr>
+        <w:t xml:space="preserve">Secondly, they carried a literature review on the current metrics, and proposed a classification of these metrics into three categories: </w:t>
+      </w:r>
+    </w:p>
+    <w:p>
+      <w:pPr>
+        <w:rPr>
+          <w:shd w:val="clear" w:color="auto" w:fill="FFFFFF"/>
+        </w:rPr>
+      </w:pPr>
+    </w:p>
+    <w:p>
+      <w:pPr>
+        <w:pStyle w:val="Lijstalinea"/>
+        <w:numPr>
+          <w:ilvl w:val="0"/>
+          <w:numId w:val="3"/>
+        </w:numPr>
+        <w:spacing w:after="160" w:line="259" w:lineRule="auto"/>
+        <w:rPr>
+          <w:shd w:val="clear" w:color="auto" w:fill="FFFFFF"/>
+        </w:rPr>
+      </w:pPr>
+      <w:r>
+        <w:rPr>
+          <w:rFonts w:ascii="Roboto" w:hAnsi="Roboto"/>
+          <w:b/>
+          <w:shd w:val="clear" w:color="auto" w:fill="FFFFFF"/>
+        </w:rPr>
+        <w:t>IP-based</w:t>
+      </w:r>
+      <w:r>
+        <w:rPr>
+          <w:shd w:val="clear" w:color="auto" w:fill="FFFFFF"/>
+        </w:rPr>
+        <w:t xml:space="preserve">: metrics using the originating IP address of traffic related to infected machines  </w:t>
+      </w:r>
+    </w:p>
+    <w:p>
+      <w:pPr>
+        <w:pStyle w:val="Lijstalinea"/>
+        <w:numPr>
+          <w:ilvl w:val="0"/>
+          <w:numId w:val="3"/>
+        </w:numPr>
+        <w:spacing w:after="160" w:line="259" w:lineRule="auto"/>
+        <w:rPr>
+          <w:shd w:val="clear" w:color="auto" w:fill="FFFFFF"/>
+        </w:rPr>
+      </w:pPr>
+      <w:r>
+        <w:rPr>
+          <w:rFonts w:ascii="Roboto" w:hAnsi="Roboto"/>
+          <w:b/>
+          <w:shd w:val="clear" w:color="auto" w:fill="FFFFFF"/>
+        </w:rPr>
+        <w:t>Host-based</w:t>
+      </w:r>
+      <w:r>
+        <w:rPr>
+          <w:shd w:val="clear" w:color="auto" w:fill="FFFFFF"/>
+        </w:rPr>
+        <w:t xml:space="preserve">: metrics based on data that directly and reliably </w:t>
+      </w:r>
+      <w:proofErr w:type="spellStart"/>
+      <w:r>
+        <w:rPr>
+          <w:shd w:val="clear" w:color="auto" w:fill="FFFFFF"/>
+        </w:rPr>
+        <w:t>indentifies</w:t>
+      </w:r>
+      <w:proofErr w:type="spellEnd"/>
+      <w:r>
+        <w:rPr>
+          <w:shd w:val="clear" w:color="auto" w:fill="FFFFFF"/>
+        </w:rPr>
+        <w:t xml:space="preserve"> individual hosts on the internet. </w:t>
+      </w:r>
+    </w:p>
+    <w:p>
+      <w:pPr>
+        <w:pStyle w:val="Lijstalinea"/>
+        <w:numPr>
+          <w:ilvl w:val="0"/>
+          <w:numId w:val="3"/>
+        </w:numPr>
+        <w:spacing w:after="160" w:line="259" w:lineRule="auto"/>
+        <w:rPr>
+          <w:shd w:val="clear" w:color="auto" w:fill="FFFFFF"/>
+        </w:rPr>
+      </w:pPr>
+      <w:r>
+        <w:rPr>
+          <w:rFonts w:ascii="Roboto" w:hAnsi="Roboto"/>
+          <w:b/>
+          <w:shd w:val="clear" w:color="auto" w:fill="FFFFFF"/>
+        </w:rPr>
+        <w:t>Proxy-based</w:t>
+      </w:r>
+      <w:r>
+        <w:rPr>
+          <w:shd w:val="clear" w:color="auto" w:fill="FFFFFF"/>
+        </w:rPr>
+        <w:t>: metrics that are estimations based on traffic volume associated with botnets (</w:t>
+      </w:r>
+      <w:proofErr w:type="spellStart"/>
+      <w:r>
+        <w:rPr>
+          <w:shd w:val="clear" w:color="auto" w:fill="FFFFFF"/>
+        </w:rPr>
+        <w:t>Moura&amp;van</w:t>
+      </w:r>
+      <w:proofErr w:type="spellEnd"/>
+      <w:r>
+        <w:rPr>
+          <w:shd w:val="clear" w:color="auto" w:fill="FFFFFF"/>
+        </w:rPr>
+        <w:t xml:space="preserve"> </w:t>
+      </w:r>
+      <w:proofErr w:type="spellStart"/>
+      <w:r>
+        <w:rPr>
+          <w:shd w:val="clear" w:color="auto" w:fill="FFFFFF"/>
+        </w:rPr>
+        <w:t>Eeten</w:t>
+      </w:r>
+      <w:proofErr w:type="spellEnd"/>
+      <w:r>
+        <w:rPr>
+          <w:shd w:val="clear" w:color="auto" w:fill="FFFFFF"/>
+        </w:rPr>
+        <w:t>, 2015)</w:t>
+      </w:r>
+    </w:p>
+    <w:p>
+      <w:r>
+        <w:t xml:space="preserve">These categories are shown in the second column of the table. The other columns quite speak for themselves, the last three might need some more explanations. The categories presented above can be further extended: by aggregation (per country for example), by normalization, or by ranking: being turned in a rating, based on a different scale than the original metric. </w:t>
+      </w:r>
+    </w:p>
+    <w:p/>
+    <w:p>
+      <w:r>
+        <w:rPr>
+          <w:noProof/>
+          <w:lang w:val="nl-NL" w:eastAsia="nl-NL"/>
+        </w:rPr>
+        <w:lastRenderedPageBreak/>
+        <w:drawing>
+          <wp:anchor distT="0" distB="0" distL="114300" distR="114300" simplePos="0" relativeHeight="251662336" behindDoc="0" locked="0" layoutInCell="1" allowOverlap="1" wp14:anchorId="1708F56D" wp14:editId="4DBC1BE8">
+            <wp:simplePos x="0" y="0"/>
+            <wp:positionH relativeFrom="margin">
+              <wp:align>left</wp:align>
+            </wp:positionH>
+            <wp:positionV relativeFrom="paragraph">
+              <wp:posOffset>381000</wp:posOffset>
+            </wp:positionV>
+            <wp:extent cx="5591175" cy="5762625"/>
+            <wp:effectExtent l="0" t="0" r="9525" b="9525"/>
+            <wp:wrapSquare wrapText="bothSides"/>
+            <wp:docPr id="2" name="Afbeelding 2"/>
+            <wp:cNvGraphicFramePr>
+              <a:graphicFrameLocks xmlns:a="http://schemas.openxmlformats.org/drawingml/2006/main" noChangeAspect="1"/>
+            </wp:cNvGraphicFramePr>
+            <a:graphic xmlns:a="http://schemas.openxmlformats.org/drawingml/2006/main">
+              <a:graphicData uri="http://schemas.openxmlformats.org/drawingml/2006/picture">
+                <pic:pic xmlns:pic="http://schemas.openxmlformats.org/drawingml/2006/picture">
+                  <pic:nvPicPr>
+                    <pic:cNvPr id="1" name=""/>
+                    <pic:cNvPicPr/>
+                  </pic:nvPicPr>
+                  <pic:blipFill>
+                    <a:blip r:embed="rId15">
+                      <a:extLst>
+                        <a:ext uri="{28A0092B-C50C-407E-A947-70E740481C1C}">
+                          <a14:useLocalDpi xmlns:a14="http://schemas.microsoft.com/office/drawing/2010/main" val="0"/>
+                        </a:ext>
+                      </a:extLst>
+                    </a:blip>
+                    <a:stretch>
+                      <a:fillRect/>
+                    </a:stretch>
+                  </pic:blipFill>
+                  <pic:spPr>
+                    <a:xfrm>
+                      <a:off x="0" y="0"/>
+                      <a:ext cx="5591175" cy="5762625"/>
+                    </a:xfrm>
+                    <a:prstGeom prst="rect">
+                      <a:avLst/>
+                    </a:prstGeom>
+                  </pic:spPr>
+                </pic:pic>
+              </a:graphicData>
+            </a:graphic>
+          </wp:anchor>
+        </w:drawing>
+      </w:r>
+      <w:r>
+        <w:t xml:space="preserve">Table 1: summary of current botnet metrics (Moura &amp; van </w:t>
+      </w:r>
+      <w:proofErr w:type="spellStart"/>
+      <w:r>
+        <w:t>Eeten</w:t>
+      </w:r>
+      <w:proofErr w:type="spellEnd"/>
+      <w:r>
+        <w:t xml:space="preserve">, 2015) </w:t>
+      </w:r>
+    </w:p>
+    <w:p>
+      <w:r>
+        <w:rPr>
+          <w:noProof/>
+          <w:lang w:val="nl-NL" w:eastAsia="nl-NL"/>
+        </w:rPr>
+        <w:lastRenderedPageBreak/>
+        <w:drawing>
+          <wp:inline distT="0" distB="0" distL="0" distR="0" wp14:anchorId="448784CC" wp14:editId="1DFE6712">
+            <wp:extent cx="5486400" cy="7699741"/>
+            <wp:effectExtent l="0" t="0" r="0" b="0"/>
+            <wp:docPr id="3" name="Afbeelding 3"/>
+            <wp:cNvGraphicFramePr>
+              <a:graphicFrameLocks xmlns:a="http://schemas.openxmlformats.org/drawingml/2006/main" noChangeAspect="1"/>
+            </wp:cNvGraphicFramePr>
+            <a:graphic xmlns:a="http://schemas.openxmlformats.org/drawingml/2006/main">
+              <a:graphicData uri="http://schemas.openxmlformats.org/drawingml/2006/picture">
+                <pic:pic xmlns:pic="http://schemas.openxmlformats.org/drawingml/2006/picture">
+                  <pic:nvPicPr>
+                    <pic:cNvPr id="1" name=""/>
+                    <pic:cNvPicPr/>
+                  </pic:nvPicPr>
+                  <pic:blipFill>
+                    <a:blip r:embed="rId16"/>
+                    <a:stretch>
+                      <a:fillRect/>
+                    </a:stretch>
+                  </pic:blipFill>
+                  <pic:spPr>
+                    <a:xfrm>
+                      <a:off x="0" y="0"/>
+                      <a:ext cx="5489568" cy="7704187"/>
+                    </a:xfrm>
+                    <a:prstGeom prst="rect">
+                      <a:avLst/>
+                    </a:prstGeom>
+                  </pic:spPr>
+                </pic:pic>
+              </a:graphicData>
+            </a:graphic>
+          </wp:inline>
+        </w:drawing>
+      </w:r>
+    </w:p>
+    <w:p>
+      <w:pPr>
+        <w:rPr>
+          <w:noProof/>
+          <w:lang w:eastAsia="nl-NL"/>
+        </w:rPr>
+      </w:pPr>
+    </w:p>
+    <w:p>
+      <w:r>
+        <w:rPr>
+          <w:noProof/>
+          <w:lang w:val="nl-NL" w:eastAsia="nl-NL"/>
+        </w:rPr>
+        <w:lastRenderedPageBreak/>
+        <w:drawing>
+          <wp:inline distT="0" distB="0" distL="0" distR="0" wp14:anchorId="43C4D2AA" wp14:editId="70D29547">
+            <wp:extent cx="5314950" cy="2809875"/>
+            <wp:effectExtent l="0" t="0" r="0" b="9525"/>
+            <wp:docPr id="6" name="Afbeelding 6"/>
+            <wp:cNvGraphicFramePr>
+              <a:graphicFrameLocks xmlns:a="http://schemas.openxmlformats.org/drawingml/2006/main" noChangeAspect="1"/>
+            </wp:cNvGraphicFramePr>
+            <a:graphic xmlns:a="http://schemas.openxmlformats.org/drawingml/2006/main">
+              <a:graphicData uri="http://schemas.openxmlformats.org/drawingml/2006/picture">
+                <pic:pic xmlns:pic="http://schemas.openxmlformats.org/drawingml/2006/picture">
+                  <pic:nvPicPr>
+                    <pic:cNvPr id="1" name=""/>
+                    <pic:cNvPicPr/>
+                  </pic:nvPicPr>
+                  <pic:blipFill rotWithShape="1">
+                    <a:blip r:embed="rId17"/>
+                    <a:srcRect b="4839"/>
+                    <a:stretch/>
+                  </pic:blipFill>
+                  <pic:spPr bwMode="auto">
+                    <a:xfrm>
+                      <a:off x="0" y="0"/>
+                      <a:ext cx="5314950" cy="2809875"/>
+                    </a:xfrm>
+                    <a:prstGeom prst="rect">
+                      <a:avLst/>
+                    </a:prstGeom>
+                    <a:ln>
+                      <a:noFill/>
+                    </a:ln>
+                    <a:extLst>
+                      <a:ext uri="{53640926-AAD7-44D8-BBD7-CCE9431645EC}">
+                        <a14:shadowObscured xmlns:a14="http://schemas.microsoft.com/office/drawing/2010/main"/>
+                      </a:ext>
+                    </a:extLst>
+                  </pic:spPr>
+                </pic:pic>
+              </a:graphicData>
+            </a:graphic>
+          </wp:inline>
+        </w:drawing>
+      </w:r>
+    </w:p>
+    <w:p>
       <w:pPr>
         <w:rPr>
           <w:rFonts w:ascii="Roboto Thin" w:eastAsiaTheme="majorEastAsia" w:hAnsi="Roboto Thin" w:cstheme="majorBidi"/>
@@ -1402,7 +1935,7 @@
       <w:pPr>
         <w:pStyle w:val="Kop1"/>
       </w:pPr>
-      <w:bookmarkStart w:id="6" w:name="_Toc462484636"/>
+      <w:bookmarkStart w:id="7" w:name="_Toc462484636"/>
       <w:r>
         <w:lastRenderedPageBreak/>
         <w:t xml:space="preserve">4. </w:t>
@@ -1410,7 +1943,7 @@
       <w:r>
         <w:t>Metrics from dataset</w:t>
       </w:r>
-      <w:bookmarkEnd w:id="6"/>
+      <w:bookmarkEnd w:id="7"/>
       <w:r>
         <w:t xml:space="preserve"> </w:t>
       </w:r>
@@ -1526,7 +2059,7 @@
       <w:pPr>
         <w:pStyle w:val="Kop1"/>
       </w:pPr>
-      <w:bookmarkStart w:id="7" w:name="_Toc462484637"/>
+      <w:bookmarkStart w:id="8" w:name="_Toc462484637"/>
       <w:r>
         <w:lastRenderedPageBreak/>
         <w:t xml:space="preserve">5. </w:t>
@@ -1534,18 +2067,18 @@
       <w:r>
         <w:t>Evaluation of the defined metrics</w:t>
       </w:r>
-      <w:bookmarkEnd w:id="7"/>
+      <w:bookmarkEnd w:id="8"/>
     </w:p>
     <w:p/>
     <w:p>
       <w:pPr>
         <w:pStyle w:val="Kop2"/>
       </w:pPr>
-      <w:bookmarkStart w:id="8" w:name="_Toc462484638"/>
+      <w:bookmarkStart w:id="9" w:name="_Toc462484638"/>
       <w:r>
         <w:t>Methodology</w:t>
       </w:r>
-      <w:bookmarkEnd w:id="8"/>
+      <w:bookmarkEnd w:id="9"/>
     </w:p>
     <w:p>
       <w:pPr>
@@ -1558,7 +2091,7 @@
           <w:szCs w:val="22"/>
         </w:rPr>
       </w:pPr>
-      <w:bookmarkStart w:id="9" w:name="_Toc462484639"/>
+      <w:bookmarkStart w:id="10" w:name="_Toc462484639"/>
       <w:r>
         <w:rPr>
           <w:rFonts w:ascii="Roboto Light" w:eastAsiaTheme="minorHAnsi" w:hAnsi="Roboto Light" w:cstheme="minorBidi"/>
@@ -1724,7 +2257,7 @@
                     </pic:cNvPicPr>
                   </pic:nvPicPr>
                   <pic:blipFill rotWithShape="1">
-                    <a:blip r:embed="rId15" cstate="print">
+                    <a:blip r:embed="rId18" cstate="print">
                       <a:extLst>
                         <a:ext uri="{28A0092B-C50C-407E-A947-70E740481C1C}">
                           <a14:useLocalDpi xmlns:a14="http://schemas.microsoft.com/office/drawing/2010/main" val="0"/>
@@ -3316,7 +3849,7 @@
         </w:rPr>
         <w:t xml:space="preserve">Investigating the ASN codes present in the dataset, we were able to see which providers hosted the most infected computers who were sending spam. The ASN codes are resolved using the RIPE Database at </w:t>
       </w:r>
-      <w:hyperlink r:id="rId16" w:anchor="resultsAnchor" w:history="1">
+      <w:hyperlink r:id="rId19" w:anchor="resultsAnchor" w:history="1">
         <w:r>
           <w:rPr>
             <w:rStyle w:val="Hyperlink"/>
@@ -7194,7 +7727,7 @@
                     <pic:cNvPicPr/>
                   </pic:nvPicPr>
                   <pic:blipFill rotWithShape="1">
-                    <a:blip r:embed="rId17"/>
+                    <a:blip r:embed="rId20"/>
                     <a:srcRect l="27670" t="17212" r="23106" b="20346"/>
                     <a:stretch/>
                   </pic:blipFill>
@@ -7233,8 +7766,6 @@
         </w:rPr>
         <w:br w:type="page"/>
       </w:r>
-      <w:bookmarkStart w:id="10" w:name="_GoBack"/>
-      <w:bookmarkEnd w:id="10"/>
     </w:p>
     <w:p>
       <w:pPr>
@@ -16076,7 +16607,7 @@
         <w:pStyle w:val="Kop1"/>
       </w:pPr>
       <w:bookmarkStart w:id="11" w:name="_Toc462484640"/>
-      <w:bookmarkEnd w:id="9"/>
+      <w:bookmarkEnd w:id="10"/>
       <w:r>
         <w:lastRenderedPageBreak/>
         <w:t xml:space="preserve">6. </w:t>
@@ -16095,7 +16626,7 @@
       </w:r>
     </w:p>
     <w:sectPr>
-      <w:footerReference w:type="default" r:id="rId18"/>
+      <w:footerReference w:type="default" r:id="rId21"/>
       <w:pgSz w:w="11906" w:h="16838"/>
       <w:pgMar w:top="1417" w:right="1417" w:bottom="1417" w:left="1417" w:header="708" w:footer="708" w:gutter="0"/>
       <w:pgNumType w:start="1"/>
@@ -16176,6 +16707,7 @@
         <w:docPartUnique/>
       </w:docPartObj>
     </w:sdtPr>
+    <w:sdtEndPr/>
     <w:sdtContent>
       <w:p>
         <w:pPr>
@@ -16196,7 +16728,7 @@
             <w:noProof/>
             <w:lang w:val="nl-NL"/>
           </w:rPr>
-          <w:t>7</w:t>
+          <w:t>13</w:t>
         </w:r>
         <w:r>
           <w:fldChar w:fldCharType="end"/>
@@ -16270,6 +16802,209 @@
 <file path=word/numbering.xml><?xml version="1.0" encoding="utf-8"?>
 <w:numbering xmlns:wpc="http://schemas.microsoft.com/office/word/2010/wordprocessingCanvas" xmlns:cx="http://schemas.microsoft.com/office/drawing/2014/chartex" xmlns:cx1="http://schemas.microsoft.com/office/drawing/2015/9/8/chartex" xmlns:cx2="http://schemas.microsoft.com/office/drawing/2015/10/21/chartex" xmlns:mc="http://schemas.openxmlformats.org/markup-compatibility/2006" xmlns:o="urn:schemas-microsoft-com:office:office" xmlns:r="http://schemas.openxmlformats.org/officeDocument/2006/relationships" xmlns:m="http://schemas.openxmlformats.org/officeDocument/2006/math" xmlns:v="urn:schemas-microsoft-com:vml" xmlns:wp14="http://schemas.microsoft.com/office/word/2010/wordprocessingDrawing" xmlns:wp="http://schemas.openxmlformats.org/drawingml/2006/wordprocessingDrawing" xmlns:w10="urn:schemas-microsoft-com:office:word" xmlns:w="http://schemas.openxmlformats.org/wordprocessingml/2006/main" xmlns:w14="http://schemas.microsoft.com/office/word/2010/wordml" xmlns:w15="http://schemas.microsoft.com/office/word/2012/wordml" xmlns:w16se="http://schemas.microsoft.com/office/word/2015/wordml/symex" xmlns:wpg="http://schemas.microsoft.com/office/word/2010/wordprocessingGroup" xmlns:wpi="http://schemas.microsoft.com/office/word/2010/wordprocessingInk" xmlns:wne="http://schemas.microsoft.com/office/word/2006/wordml" xmlns:wps="http://schemas.microsoft.com/office/word/2010/wordprocessingShape" mc:Ignorable="w14 w15 w16se wp14">
   <w:abstractNum w:abstractNumId="0" w15:restartNumberingAfterBreak="0">
+    <w:nsid w:val="20396BDA"/>
+    <w:multiLevelType w:val="hybridMultilevel"/>
+    <w:tmpl w:val="4CD863E6"/>
+    <w:lvl w:ilvl="0" w:tplc="0413000F">
+      <w:start w:val="1"/>
+      <w:numFmt w:val="decimal"/>
+      <w:lvlText w:val="%1."/>
+      <w:lvlJc w:val="left"/>
+      <w:pPr>
+        <w:ind w:left="720" w:hanging="360"/>
+      </w:pPr>
+      <w:rPr>
+        <w:rFonts w:hint="default"/>
+      </w:rPr>
+    </w:lvl>
+    <w:lvl w:ilvl="1" w:tplc="04130019" w:tentative="1">
+      <w:start w:val="1"/>
+      <w:numFmt w:val="lowerLetter"/>
+      <w:lvlText w:val="%2."/>
+      <w:lvlJc w:val="left"/>
+      <w:pPr>
+        <w:ind w:left="1440" w:hanging="360"/>
+      </w:pPr>
+    </w:lvl>
+    <w:lvl w:ilvl="2" w:tplc="0413001B" w:tentative="1">
+      <w:start w:val="1"/>
+      <w:numFmt w:val="lowerRoman"/>
+      <w:lvlText w:val="%3."/>
+      <w:lvlJc w:val="right"/>
+      <w:pPr>
+        <w:ind w:left="2160" w:hanging="180"/>
+      </w:pPr>
+    </w:lvl>
+    <w:lvl w:ilvl="3" w:tplc="0413000F" w:tentative="1">
+      <w:start w:val="1"/>
+      <w:numFmt w:val="decimal"/>
+      <w:lvlText w:val="%4."/>
+      <w:lvlJc w:val="left"/>
+      <w:pPr>
+        <w:ind w:left="2880" w:hanging="360"/>
+      </w:pPr>
+    </w:lvl>
+    <w:lvl w:ilvl="4" w:tplc="04130019" w:tentative="1">
+      <w:start w:val="1"/>
+      <w:numFmt w:val="lowerLetter"/>
+      <w:lvlText w:val="%5."/>
+      <w:lvlJc w:val="left"/>
+      <w:pPr>
+        <w:ind w:left="3600" w:hanging="360"/>
+      </w:pPr>
+    </w:lvl>
+    <w:lvl w:ilvl="5" w:tplc="0413001B" w:tentative="1">
+      <w:start w:val="1"/>
+      <w:numFmt w:val="lowerRoman"/>
+      <w:lvlText w:val="%6."/>
+      <w:lvlJc w:val="right"/>
+      <w:pPr>
+        <w:ind w:left="4320" w:hanging="180"/>
+      </w:pPr>
+    </w:lvl>
+    <w:lvl w:ilvl="6" w:tplc="0413000F" w:tentative="1">
+      <w:start w:val="1"/>
+      <w:numFmt w:val="decimal"/>
+      <w:lvlText w:val="%7."/>
+      <w:lvlJc w:val="left"/>
+      <w:pPr>
+        <w:ind w:left="5040" w:hanging="360"/>
+      </w:pPr>
+    </w:lvl>
+    <w:lvl w:ilvl="7" w:tplc="04130019" w:tentative="1">
+      <w:start w:val="1"/>
+      <w:numFmt w:val="lowerLetter"/>
+      <w:lvlText w:val="%8."/>
+      <w:lvlJc w:val="left"/>
+      <w:pPr>
+        <w:ind w:left="5760" w:hanging="360"/>
+      </w:pPr>
+    </w:lvl>
+    <w:lvl w:ilvl="8" w:tplc="0413001B" w:tentative="1">
+      <w:start w:val="1"/>
+      <w:numFmt w:val="lowerRoman"/>
+      <w:lvlText w:val="%9."/>
+      <w:lvlJc w:val="right"/>
+      <w:pPr>
+        <w:ind w:left="6480" w:hanging="180"/>
+      </w:pPr>
+    </w:lvl>
+  </w:abstractNum>
+  <w:abstractNum w:abstractNumId="1" w15:restartNumberingAfterBreak="0">
+    <w:nsid w:val="6AC42B12"/>
+    <w:multiLevelType w:val="hybridMultilevel"/>
+    <w:tmpl w:val="565470E0"/>
+    <w:lvl w:ilvl="0" w:tplc="BFAE240E">
+      <w:start w:val="1"/>
+      <w:numFmt w:val="decimal"/>
+      <w:lvlText w:val="%1."/>
+      <w:lvlJc w:val="left"/>
+      <w:pPr>
+        <w:ind w:left="720" w:hanging="360"/>
+      </w:pPr>
+      <w:rPr>
+        <w:rFonts w:hint="default"/>
+        <w:b w:val="0"/>
+      </w:rPr>
+    </w:lvl>
+    <w:lvl w:ilvl="1" w:tplc="04130003" w:tentative="1">
+      <w:start w:val="1"/>
+      <w:numFmt w:val="bullet"/>
+      <w:lvlText w:val="o"/>
+      <w:lvlJc w:val="left"/>
+      <w:pPr>
+        <w:ind w:left="1440" w:hanging="360"/>
+      </w:pPr>
+      <w:rPr>
+        <w:rFonts w:ascii="Courier New" w:hAnsi="Courier New" w:cs="Courier New" w:hint="default"/>
+      </w:rPr>
+    </w:lvl>
+    <w:lvl w:ilvl="2" w:tplc="04130005" w:tentative="1">
+      <w:start w:val="1"/>
+      <w:numFmt w:val="bullet"/>
+      <w:lvlText w:val=""/>
+      <w:lvlJc w:val="left"/>
+      <w:pPr>
+        <w:ind w:left="2160" w:hanging="360"/>
+      </w:pPr>
+      <w:rPr>
+        <w:rFonts w:ascii="Wingdings" w:hAnsi="Wingdings" w:hint="default"/>
+      </w:rPr>
+    </w:lvl>
+    <w:lvl w:ilvl="3" w:tplc="04130001" w:tentative="1">
+      <w:start w:val="1"/>
+      <w:numFmt w:val="bullet"/>
+      <w:lvlText w:val=""/>
+      <w:lvlJc w:val="left"/>
+      <w:pPr>
+        <w:ind w:left="2880" w:hanging="360"/>
+      </w:pPr>
+      <w:rPr>
+        <w:rFonts w:ascii="Symbol" w:hAnsi="Symbol" w:hint="default"/>
+      </w:rPr>
+    </w:lvl>
+    <w:lvl w:ilvl="4" w:tplc="04130003" w:tentative="1">
+      <w:start w:val="1"/>
+      <w:numFmt w:val="bullet"/>
+      <w:lvlText w:val="o"/>
+      <w:lvlJc w:val="left"/>
+      <w:pPr>
+        <w:ind w:left="3600" w:hanging="360"/>
+      </w:pPr>
+      <w:rPr>
+        <w:rFonts w:ascii="Courier New" w:hAnsi="Courier New" w:cs="Courier New" w:hint="default"/>
+      </w:rPr>
+    </w:lvl>
+    <w:lvl w:ilvl="5" w:tplc="04130005" w:tentative="1">
+      <w:start w:val="1"/>
+      <w:numFmt w:val="bullet"/>
+      <w:lvlText w:val=""/>
+      <w:lvlJc w:val="left"/>
+      <w:pPr>
+        <w:ind w:left="4320" w:hanging="360"/>
+      </w:pPr>
+      <w:rPr>
+        <w:rFonts w:ascii="Wingdings" w:hAnsi="Wingdings" w:hint="default"/>
+      </w:rPr>
+    </w:lvl>
+    <w:lvl w:ilvl="6" w:tplc="04130001" w:tentative="1">
+      <w:start w:val="1"/>
+      <w:numFmt w:val="bullet"/>
+      <w:lvlText w:val=""/>
+      <w:lvlJc w:val="left"/>
+      <w:pPr>
+        <w:ind w:left="5040" w:hanging="360"/>
+      </w:pPr>
+      <w:rPr>
+        <w:rFonts w:ascii="Symbol" w:hAnsi="Symbol" w:hint="default"/>
+      </w:rPr>
+    </w:lvl>
+    <w:lvl w:ilvl="7" w:tplc="04130003" w:tentative="1">
+      <w:start w:val="1"/>
+      <w:numFmt w:val="bullet"/>
+      <w:lvlText w:val="o"/>
+      <w:lvlJc w:val="left"/>
+      <w:pPr>
+        <w:ind w:left="5760" w:hanging="360"/>
+      </w:pPr>
+      <w:rPr>
+        <w:rFonts w:ascii="Courier New" w:hAnsi="Courier New" w:cs="Courier New" w:hint="default"/>
+      </w:rPr>
+    </w:lvl>
+    <w:lvl w:ilvl="8" w:tplc="04130005" w:tentative="1">
+      <w:start w:val="1"/>
+      <w:numFmt w:val="bullet"/>
+      <w:lvlText w:val=""/>
+      <w:lvlJc w:val="left"/>
+      <w:pPr>
+        <w:ind w:left="6480" w:hanging="360"/>
+      </w:pPr>
+      <w:rPr>
+        <w:rFonts w:ascii="Wingdings" w:hAnsi="Wingdings" w:hint="default"/>
+      </w:rPr>
+    </w:lvl>
+  </w:abstractNum>
+  <w:abstractNum w:abstractNumId="2" w15:restartNumberingAfterBreak="0">
     <w:nsid w:val="76B1249E"/>
     <w:multiLevelType w:val="hybridMultilevel"/>
     <w:tmpl w:val="FCE48384"/>
@@ -16383,6 +17118,12 @@
     </w:lvl>
   </w:abstractNum>
   <w:num w:numId="1">
+    <w:abstractNumId w:val="2"/>
+  </w:num>
+  <w:num w:numId="2">
+    <w:abstractNumId w:val="1"/>
+  </w:num>
+  <w:num w:numId="3">
     <w:abstractNumId w:val="0"/>
   </w:num>
 </w:numbering>
@@ -17565,7 +18306,7 @@
 </file>
 
 <file path=customXml/itemProps1.xml><?xml version="1.0" encoding="utf-8"?>
-<ds:datastoreItem xmlns:ds="http://schemas.openxmlformats.org/officeDocument/2006/customXml" ds:itemID="{9BCB78A2-4B15-4A40-AFCF-4DBF73FBB80B}">
+<ds:datastoreItem xmlns:ds="http://schemas.openxmlformats.org/officeDocument/2006/customXml" ds:itemID="{E6F15AD8-36DF-4270-AA93-F701EAD7143B}">
   <ds:schemaRefs>
     <ds:schemaRef ds:uri="http://schemas.openxmlformats.org/officeDocument/2006/bibliography"/>
   </ds:schemaRefs>

</xml_diff>

<commit_message>
more commits, almost final
</commit_message>
<xml_diff>
--- a/Assignment_1/DRAFT Assignment block 2_SpamHaus_Group 8.docx
+++ b/Assignment_1/DRAFT Assignment block 2_SpamHaus_Group 8.docx
@@ -126,6 +126,7 @@
         </w:rPr>
       </w:pPr>
       <w:bookmarkStart w:id="0" w:name="_Toc462484630"/>
+      <w:bookmarkStart w:id="1" w:name="_Toc462648902"/>
       <w:r>
         <w:rPr>
           <w:sz w:val="52"/>
@@ -151,6 +152,7 @@
         <w:t>2</w:t>
       </w:r>
       <w:bookmarkEnd w:id="0"/>
+      <w:bookmarkEnd w:id="1"/>
       <w:r>
         <w:rPr>
           <w:sz w:val="52"/>
@@ -170,7 +172,8 @@
           <w:lang w:val="en-US"/>
         </w:rPr>
       </w:pPr>
-      <w:bookmarkStart w:id="1" w:name="_Toc462484631"/>
+      <w:bookmarkStart w:id="2" w:name="_Toc462484631"/>
+      <w:bookmarkStart w:id="3" w:name="_Toc462648903"/>
       <w:proofErr w:type="spellStart"/>
       <w:r>
         <w:rPr>
@@ -180,7 +183,8 @@
         </w:rPr>
         <w:t>SpamHaus</w:t>
       </w:r>
-      <w:bookmarkEnd w:id="1"/>
+      <w:bookmarkEnd w:id="2"/>
+      <w:bookmarkEnd w:id="3"/>
       <w:proofErr w:type="spellEnd"/>
     </w:p>
     <w:p>
@@ -418,12 +422,14 @@
       <w:pPr>
         <w:pStyle w:val="Kop1"/>
       </w:pPr>
-      <w:bookmarkStart w:id="2" w:name="_Toc462484632"/>
+      <w:bookmarkStart w:id="4" w:name="_Toc462484632"/>
+      <w:bookmarkStart w:id="5" w:name="_Toc462648904"/>
       <w:r>
         <w:lastRenderedPageBreak/>
         <w:t>Table of Contents</w:t>
       </w:r>
-      <w:bookmarkEnd w:id="2"/>
+      <w:bookmarkEnd w:id="4"/>
+      <w:bookmarkEnd w:id="5"/>
     </w:p>
     <w:p/>
     <w:p/>
@@ -444,6 +450,10 @@
       <w:sdtContent>
         <w:p>
           <w:pPr>
+            <w:pStyle w:val="Inhopg1"/>
+            <w:tabs>
+              <w:tab w:val="right" w:leader="dot" w:pos="9062"/>
+            </w:tabs>
             <w:rPr>
               <w:rFonts w:asciiTheme="minorHAnsi" w:eastAsiaTheme="minorEastAsia" w:hAnsiTheme="minorHAnsi"/>
               <w:noProof/>
@@ -459,26 +469,14 @@
           <w:r>
             <w:fldChar w:fldCharType="separate"/>
           </w:r>
-        </w:p>
-        <w:p>
-          <w:pPr>
-            <w:pStyle w:val="Inhopg1"/>
-            <w:tabs>
-              <w:tab w:val="right" w:leader="dot" w:pos="9062"/>
-            </w:tabs>
-            <w:rPr>
-              <w:rFonts w:asciiTheme="minorHAnsi" w:eastAsiaTheme="minorEastAsia" w:hAnsiTheme="minorHAnsi"/>
-              <w:noProof/>
-              <w:lang w:val="nl-NL" w:eastAsia="nl-NL"/>
-            </w:rPr>
-          </w:pPr>
-          <w:hyperlink w:anchor="_Toc462484633" w:history="1">
+          <w:hyperlink w:anchor="_Toc462648902" w:history="1">
             <w:r>
               <w:rPr>
                 <w:rStyle w:val="Hyperlink"/>
                 <w:noProof/>
-              </w:rPr>
-              <w:t>1. Security Issues</w:t>
+                <w:lang w:val="en-US"/>
+              </w:rPr>
+              <w:t>Assignment Block 2</w:t>
             </w:r>
             <w:r>
               <w:rPr>
@@ -499,7 +497,7 @@
                 <w:noProof/>
                 <w:webHidden/>
               </w:rPr>
-              <w:instrText xml:space="preserve"> PAGEREF _Toc462484633 \h </w:instrText>
+              <w:instrText xml:space="preserve"> PAGEREF _Toc462648902 \h </w:instrText>
             </w:r>
             <w:r>
               <w:rPr>
@@ -542,13 +540,13 @@
               <w:lang w:val="nl-NL" w:eastAsia="nl-NL"/>
             </w:rPr>
           </w:pPr>
-          <w:hyperlink w:anchor="_Toc462484634" w:history="1">
+          <w:hyperlink w:anchor="_Toc462648904" w:history="1">
             <w:r>
               <w:rPr>
                 <w:rStyle w:val="Hyperlink"/>
                 <w:noProof/>
               </w:rPr>
-              <w:t>2. Ideal metrics for security decision makers</w:t>
+              <w:t>Table of Contents</w:t>
             </w:r>
             <w:r>
               <w:rPr>
@@ -569,7 +567,7 @@
                 <w:noProof/>
                 <w:webHidden/>
               </w:rPr>
-              <w:instrText xml:space="preserve"> PAGEREF _Toc462484634 \h </w:instrText>
+              <w:instrText xml:space="preserve"> PAGEREF _Toc462648904 \h </w:instrText>
             </w:r>
             <w:r>
               <w:rPr>
@@ -612,13 +610,13 @@
               <w:lang w:val="nl-NL" w:eastAsia="nl-NL"/>
             </w:rPr>
           </w:pPr>
-          <w:hyperlink w:anchor="_Toc462484635" w:history="1">
+          <w:hyperlink w:anchor="_Toc462648905" w:history="1">
             <w:r>
               <w:rPr>
                 <w:rStyle w:val="Hyperlink"/>
                 <w:noProof/>
               </w:rPr>
-              <w:t>3. Existing metrics</w:t>
+              <w:t>1. Security Issues</w:t>
             </w:r>
             <w:r>
               <w:rPr>
@@ -639,7 +637,7 @@
                 <w:noProof/>
                 <w:webHidden/>
               </w:rPr>
-              <w:instrText xml:space="preserve"> PAGEREF _Toc462484635 \h </w:instrText>
+              <w:instrText xml:space="preserve"> PAGEREF _Toc462648905 \h </w:instrText>
             </w:r>
             <w:r>
               <w:rPr>
@@ -659,7 +657,7 @@
                 <w:noProof/>
                 <w:webHidden/>
               </w:rPr>
-              <w:t>3</w:t>
+              <w:t>1</w:t>
             </w:r>
             <w:r>
               <w:rPr>
@@ -682,13 +680,13 @@
               <w:lang w:val="nl-NL" w:eastAsia="nl-NL"/>
             </w:rPr>
           </w:pPr>
-          <w:hyperlink w:anchor="_Toc462484636" w:history="1">
+          <w:hyperlink w:anchor="_Toc462648906" w:history="1">
             <w:r>
               <w:rPr>
                 <w:rStyle w:val="Hyperlink"/>
                 <w:noProof/>
               </w:rPr>
-              <w:t>4. Metrics from dataset</w:t>
+              <w:t>2. Ideal metrics for security decision makers</w:t>
             </w:r>
             <w:r>
               <w:rPr>
@@ -709,7 +707,7 @@
                 <w:noProof/>
                 <w:webHidden/>
               </w:rPr>
-              <w:instrText xml:space="preserve"> PAGEREF _Toc462484636 \h </w:instrText>
+              <w:instrText xml:space="preserve"> PAGEREF _Toc462648906 \h </w:instrText>
             </w:r>
             <w:r>
               <w:rPr>
@@ -729,7 +727,7 @@
                 <w:noProof/>
                 <w:webHidden/>
               </w:rPr>
-              <w:t>4</w:t>
+              <w:t>2</w:t>
             </w:r>
             <w:r>
               <w:rPr>
@@ -752,13 +750,13 @@
               <w:lang w:val="nl-NL" w:eastAsia="nl-NL"/>
             </w:rPr>
           </w:pPr>
-          <w:hyperlink w:anchor="_Toc462484637" w:history="1">
+          <w:hyperlink w:anchor="_Toc462648910" w:history="1">
             <w:r>
               <w:rPr>
                 <w:rStyle w:val="Hyperlink"/>
                 <w:noProof/>
               </w:rPr>
-              <w:t>5. Evaluation of the defined metrics</w:t>
+              <w:t>3. Existing metrics</w:t>
             </w:r>
             <w:r>
               <w:rPr>
@@ -779,7 +777,7 @@
                 <w:noProof/>
                 <w:webHidden/>
               </w:rPr>
-              <w:instrText xml:space="preserve"> PAGEREF _Toc462484637 \h </w:instrText>
+              <w:instrText xml:space="preserve"> PAGEREF _Toc462648910 \h </w:instrText>
             </w:r>
             <w:r>
               <w:rPr>
@@ -799,7 +797,147 @@
                 <w:noProof/>
                 <w:webHidden/>
               </w:rPr>
-              <w:t>5</w:t>
+              <w:t>3</w:t>
+            </w:r>
+            <w:r>
+              <w:rPr>
+                <w:noProof/>
+                <w:webHidden/>
+              </w:rPr>
+              <w:fldChar w:fldCharType="end"/>
+            </w:r>
+          </w:hyperlink>
+        </w:p>
+        <w:p>
+          <w:pPr>
+            <w:pStyle w:val="Inhopg1"/>
+            <w:tabs>
+              <w:tab w:val="right" w:leader="dot" w:pos="9062"/>
+            </w:tabs>
+            <w:rPr>
+              <w:rFonts w:asciiTheme="minorHAnsi" w:eastAsiaTheme="minorEastAsia" w:hAnsiTheme="minorHAnsi"/>
+              <w:noProof/>
+              <w:lang w:val="nl-NL" w:eastAsia="nl-NL"/>
+            </w:rPr>
+          </w:pPr>
+          <w:hyperlink w:anchor="_Toc462648911" w:history="1">
+            <w:r>
+              <w:rPr>
+                <w:rStyle w:val="Hyperlink"/>
+                <w:noProof/>
+              </w:rPr>
+              <w:t>4. Metrics from dataset</w:t>
+            </w:r>
+            <w:r>
+              <w:rPr>
+                <w:noProof/>
+                <w:webHidden/>
+              </w:rPr>
+              <w:tab/>
+            </w:r>
+            <w:r>
+              <w:rPr>
+                <w:noProof/>
+                <w:webHidden/>
+              </w:rPr>
+              <w:fldChar w:fldCharType="begin"/>
+            </w:r>
+            <w:r>
+              <w:rPr>
+                <w:noProof/>
+                <w:webHidden/>
+              </w:rPr>
+              <w:instrText xml:space="preserve"> PAGEREF _Toc462648911 \h </w:instrText>
+            </w:r>
+            <w:r>
+              <w:rPr>
+                <w:noProof/>
+                <w:webHidden/>
+              </w:rPr>
+            </w:r>
+            <w:r>
+              <w:rPr>
+                <w:noProof/>
+                <w:webHidden/>
+              </w:rPr>
+              <w:fldChar w:fldCharType="separate"/>
+            </w:r>
+            <w:r>
+              <w:rPr>
+                <w:noProof/>
+                <w:webHidden/>
+              </w:rPr>
+              <w:t>7</w:t>
+            </w:r>
+            <w:r>
+              <w:rPr>
+                <w:noProof/>
+                <w:webHidden/>
+              </w:rPr>
+              <w:fldChar w:fldCharType="end"/>
+            </w:r>
+          </w:hyperlink>
+        </w:p>
+        <w:p>
+          <w:pPr>
+            <w:pStyle w:val="Inhopg1"/>
+            <w:tabs>
+              <w:tab w:val="right" w:leader="dot" w:pos="9062"/>
+            </w:tabs>
+            <w:rPr>
+              <w:rFonts w:asciiTheme="minorHAnsi" w:eastAsiaTheme="minorEastAsia" w:hAnsiTheme="minorHAnsi"/>
+              <w:noProof/>
+              <w:lang w:val="nl-NL" w:eastAsia="nl-NL"/>
+            </w:rPr>
+          </w:pPr>
+          <w:hyperlink w:anchor="_Toc462648912" w:history="1">
+            <w:r>
+              <w:rPr>
+                <w:rStyle w:val="Hyperlink"/>
+                <w:noProof/>
+              </w:rPr>
+              <w:t>5. Evaluation of the defined metrics</w:t>
+            </w:r>
+            <w:r>
+              <w:rPr>
+                <w:noProof/>
+                <w:webHidden/>
+              </w:rPr>
+              <w:tab/>
+            </w:r>
+            <w:r>
+              <w:rPr>
+                <w:noProof/>
+                <w:webHidden/>
+              </w:rPr>
+              <w:fldChar w:fldCharType="begin"/>
+            </w:r>
+            <w:r>
+              <w:rPr>
+                <w:noProof/>
+                <w:webHidden/>
+              </w:rPr>
+              <w:instrText xml:space="preserve"> PAGEREF _Toc462648912 \h </w:instrText>
+            </w:r>
+            <w:r>
+              <w:rPr>
+                <w:noProof/>
+                <w:webHidden/>
+              </w:rPr>
+            </w:r>
+            <w:r>
+              <w:rPr>
+                <w:noProof/>
+                <w:webHidden/>
+              </w:rPr>
+              <w:fldChar w:fldCharType="separate"/>
+            </w:r>
+            <w:r>
+              <w:rPr>
+                <w:noProof/>
+                <w:webHidden/>
+              </w:rPr>
+              <w:t>8</w:t>
             </w:r>
             <w:r>
               <w:rPr>
@@ -822,7 +960,7 @@
               <w:lang w:val="nl-NL" w:eastAsia="nl-NL"/>
             </w:rPr>
           </w:pPr>
-          <w:hyperlink w:anchor="_Toc462484638" w:history="1">
+          <w:hyperlink w:anchor="_Toc462648913" w:history="1">
             <w:r>
               <w:rPr>
                 <w:rStyle w:val="Hyperlink"/>
@@ -849,7 +987,7 @@
                 <w:noProof/>
                 <w:webHidden/>
               </w:rPr>
-              <w:instrText xml:space="preserve"> PAGEREF _Toc462484638 \h </w:instrText>
+              <w:instrText xml:space="preserve"> PAGEREF _Toc462648913 \h </w:instrText>
             </w:r>
             <w:r>
               <w:rPr>
@@ -869,7 +1007,7 @@
                 <w:noProof/>
                 <w:webHidden/>
               </w:rPr>
-              <w:t>5</w:t>
+              <w:t>8</w:t>
             </w:r>
             <w:r>
               <w:rPr>
@@ -892,13 +1030,13 @@
               <w:lang w:val="nl-NL" w:eastAsia="nl-NL"/>
             </w:rPr>
           </w:pPr>
-          <w:hyperlink w:anchor="_Toc462484639" w:history="1">
+          <w:hyperlink w:anchor="_Toc462648915" w:history="1">
             <w:r>
               <w:rPr>
                 <w:rStyle w:val="Hyperlink"/>
                 <w:noProof/>
               </w:rPr>
-              <w:t>Reliability issues</w:t>
+              <w:t>Metrics</w:t>
             </w:r>
             <w:r>
               <w:rPr>
@@ -919,7 +1057,7 @@
                 <w:noProof/>
                 <w:webHidden/>
               </w:rPr>
-              <w:instrText xml:space="preserve"> PAGEREF _Toc462484639 \h </w:instrText>
+              <w:instrText xml:space="preserve"> PAGEREF _Toc462648915 \h </w:instrText>
             </w:r>
             <w:r>
               <w:rPr>
@@ -939,7 +1077,7 @@
                 <w:noProof/>
                 <w:webHidden/>
               </w:rPr>
-              <w:t>5</w:t>
+              <w:t>8</w:t>
             </w:r>
             <w:r>
               <w:rPr>
@@ -962,7 +1100,7 @@
               <w:lang w:val="nl-NL" w:eastAsia="nl-NL"/>
             </w:rPr>
           </w:pPr>
-          <w:hyperlink w:anchor="_Toc462484640" w:history="1">
+          <w:hyperlink w:anchor="_Toc462648921" w:history="1">
             <w:r>
               <w:rPr>
                 <w:rStyle w:val="Hyperlink"/>
@@ -989,7 +1127,7 @@
                 <w:noProof/>
                 <w:webHidden/>
               </w:rPr>
-              <w:instrText xml:space="preserve"> PAGEREF _Toc462484640 \h </w:instrText>
+              <w:instrText xml:space="preserve"> PAGEREF _Toc462648921 \h </w:instrText>
             </w:r>
             <w:r>
               <w:rPr>
@@ -1009,7 +1147,7 @@
                 <w:noProof/>
                 <w:webHidden/>
               </w:rPr>
-              <w:t>6</w:t>
+              <w:t>13</w:t>
             </w:r>
             <w:r>
               <w:rPr>
@@ -1047,13 +1185,15 @@
           <w:docGrid w:linePitch="360"/>
         </w:sectPr>
       </w:pPr>
+      <w:bookmarkStart w:id="6" w:name="_GoBack"/>
+      <w:bookmarkEnd w:id="6"/>
     </w:p>
     <w:p>
       <w:pPr>
         <w:pStyle w:val="Kop1"/>
         <w:spacing w:before="0"/>
       </w:pPr>
-      <w:bookmarkStart w:id="3" w:name="_Toc462484633"/>
+      <w:bookmarkStart w:id="7" w:name="_Toc462648905"/>
       <w:r>
         <w:lastRenderedPageBreak/>
         <w:t xml:space="preserve">1. </w:t>
@@ -1061,7 +1201,7 @@
       <w:r>
         <w:t>Security Issues</w:t>
       </w:r>
-      <w:bookmarkEnd w:id="3"/>
+      <w:bookmarkEnd w:id="7"/>
     </w:p>
     <w:p/>
     <w:p>
@@ -1156,7 +1296,7 @@
           <w:lang w:val="nl-NL" w:eastAsia="nl-NL"/>
         </w:rPr>
         <w:drawing>
-          <wp:inline distT="0" distB="0" distL="0" distR="0" wp14:anchorId="4199167D" wp14:editId="29008A8F">
+          <wp:inline distT="0" distB="0" distL="0" distR="0" wp14:anchorId="2DF1E0AF" wp14:editId="33457536">
             <wp:extent cx="5522026" cy="3025141"/>
             <wp:effectExtent l="0" t="0" r="2540" b="3810"/>
             <wp:docPr id="1" name="Afbeelding 1"/>
@@ -1277,7 +1417,7 @@
       <w:pPr>
         <w:pStyle w:val="Kop1"/>
       </w:pPr>
-      <w:bookmarkStart w:id="4" w:name="_Toc462484634"/>
+      <w:bookmarkStart w:id="8" w:name="_Toc462648906"/>
       <w:r>
         <w:lastRenderedPageBreak/>
         <w:t xml:space="preserve">2. </w:t>
@@ -1285,23 +1425,13 @@
       <w:r>
         <w:t>Ideal metrics for security decision maker</w:t>
       </w:r>
-      <w:bookmarkEnd w:id="4"/>
       <w:r>
         <w:t>s</w:t>
       </w:r>
-      <w:bookmarkStart w:id="5" w:name="_Toc462484635"/>
+      <w:bookmarkEnd w:id="8"/>
     </w:p>
     <w:p>
-      <w:pPr>
-        <w:pStyle w:val="Kop1"/>
-      </w:pPr>
       <w:r>
-        <w:rPr>
-          <w:rFonts w:ascii="Roboto Light" w:eastAsiaTheme="minorHAnsi" w:hAnsi="Roboto Light" w:cstheme="minorBidi"/>
-          <w:bCs w:val="0"/>
-          <w:sz w:val="22"/>
-          <w:szCs w:val="22"/>
-        </w:rPr>
         <w:t xml:space="preserve">The metrics for security decision makers should consist of metrics based on all four types. In practice metrics are usually based on control and a bit on vulnerability. This is because controls are closely related to the cost and are put in place to mitigate risk. Metrics based on vulnerabilities evaluate how these controls preform under threat. These metrics are deterministic in contrast to the metrics based on incidents and the prevision of loss, whom are based on events driven by attackers and are therefore stochastic. They map the losses whenever a curtain events occurs. Implementing these metrics is resource consuming and are used less. </w:t>
       </w:r>
     </w:p>
@@ -1315,6 +1445,7 @@
           <w:szCs w:val="22"/>
         </w:rPr>
       </w:pPr>
+      <w:bookmarkStart w:id="9" w:name="_Toc462648907"/>
       <w:r>
         <w:rPr>
           <w:rFonts w:ascii="Roboto Light" w:eastAsiaTheme="minorHAnsi" w:hAnsi="Roboto Light" w:cstheme="minorBidi"/>
@@ -1322,7 +1453,17 @@
           <w:sz w:val="22"/>
           <w:szCs w:val="22"/>
         </w:rPr>
-        <w:t xml:space="preserve">There are a lot of decision makers dealing with the issue of spam. In the next section the most important decision makers will be mentioned with specific metrics that are useful to them. </w:t>
+        <w:t>There are a lot of decision makers dealing with the issue of spam. In the next section the most important decision makers will be mentioned with specific metrics that are useful to them.</w:t>
+      </w:r>
+      <w:bookmarkEnd w:id="9"/>
+      <w:r>
+        <w:rPr>
+          <w:rFonts w:ascii="Roboto Light" w:eastAsiaTheme="minorHAnsi" w:hAnsi="Roboto Light" w:cstheme="minorBidi"/>
+          <w:bCs w:val="0"/>
+          <w:sz w:val="22"/>
+          <w:szCs w:val="22"/>
+        </w:rPr>
+        <w:t xml:space="preserve"> </w:t>
       </w:r>
     </w:p>
     <w:p>
@@ -1335,6 +1476,7 @@
           <w:szCs w:val="22"/>
         </w:rPr>
       </w:pPr>
+      <w:bookmarkStart w:id="10" w:name="_Toc462648908"/>
       <w:r>
         <w:rPr>
           <w:rFonts w:ascii="Roboto Light" w:eastAsiaTheme="minorHAnsi" w:hAnsi="Roboto Light" w:cstheme="minorBidi"/>
@@ -1344,6 +1486,7 @@
         </w:rPr>
         <w:t>First of all there are the users who receive the spam. The users can be separated into private and corporate users. For both the matric: ratio of spam received to average amount of spam, can help them understand if they are targeted. The matric; income loss by employees engaging in spam and income loss by false negatives is also of great value to decision makers from companies. The internet service providers can use the following metric to help the make security decisions. The amount of spam received by their clients. They can compare this matric with other Internet services providers to indicate if their security measures are adequate. A Metric that can be used by the criminals who use botnets to send spam is; success rate of spam bombs. With this metric criminals can pinpoint weaknesses in the security and exploit it. The amount of competing botnets with their relative size can be used for economic purposes. Governments are interested in metrics that calculate economic losses and the amount of damage done by engaging in spam. Last there are the email software developers, they would use metrics to indicate if their platform is targeted and has weak spots. Metrics like the amount of false positives and amount of spam send to their domain could help the software developers.</w:t>
       </w:r>
+      <w:bookmarkEnd w:id="10"/>
     </w:p>
     <w:p>
       <w:pPr>
@@ -1355,6 +1498,7 @@
           <w:szCs w:val="22"/>
         </w:rPr>
       </w:pPr>
+      <w:bookmarkStart w:id="11" w:name="_Toc462648909"/>
       <w:r>
         <w:rPr>
           <w:rFonts w:ascii="Roboto Light" w:eastAsiaTheme="minorHAnsi" w:hAnsi="Roboto Light" w:cstheme="minorBidi"/>
@@ -1362,7 +1506,17 @@
           <w:sz w:val="22"/>
           <w:szCs w:val="22"/>
         </w:rPr>
-        <w:t xml:space="preserve">In conclusion the ideal metrics for security decision makers consist of a mix of already existing metrics from the four types and specific metrics suited for the activities different security decision makers have.       </w:t>
+        <w:t>In conclusion the ideal metrics for security decision makers consist of a mix of already existing metrics from the four types and specific metrics suited for the activities different security decision makers have.</w:t>
+      </w:r>
+      <w:bookmarkEnd w:id="11"/>
+      <w:r>
+        <w:rPr>
+          <w:rFonts w:ascii="Roboto Light" w:eastAsiaTheme="minorHAnsi" w:hAnsi="Roboto Light" w:cstheme="minorBidi"/>
+          <w:bCs w:val="0"/>
+          <w:sz w:val="22"/>
+          <w:szCs w:val="22"/>
+        </w:rPr>
+        <w:t xml:space="preserve">       </w:t>
       </w:r>
     </w:p>
     <w:p>
@@ -1377,6 +1531,7 @@
       <w:pPr>
         <w:pStyle w:val="Kop1"/>
       </w:pPr>
+      <w:bookmarkStart w:id="12" w:name="_Toc462648910"/>
       <w:r>
         <w:lastRenderedPageBreak/>
         <w:t xml:space="preserve">3. </w:t>
@@ -1384,7 +1539,7 @@
       <w:r>
         <w:t>Existing metrics</w:t>
       </w:r>
-      <w:bookmarkEnd w:id="5"/>
+      <w:bookmarkEnd w:id="12"/>
     </w:p>
     <w:p>
       <w:r>
@@ -1417,8 +1572,6 @@
       <w:r>
         <w:t xml:space="preserve">If one takes a look at current literature, more and more articles are written about metrics and information security: an upcoming field. Already in 2008, Zhuang was talking about metrics in the world of spam. His metrics mainly focused on botnets, and listed three metrics (Zhuang, 2008): </w:t>
       </w:r>
-      <w:bookmarkStart w:id="6" w:name="_GoBack"/>
-      <w:bookmarkEnd w:id="6"/>
     </w:p>
     <w:p/>
     <w:p>
@@ -1755,7 +1908,7 @@
         </w:rPr>
         <w:lastRenderedPageBreak/>
         <w:drawing>
-          <wp:anchor distT="0" distB="0" distL="114300" distR="114300" simplePos="0" relativeHeight="251662336" behindDoc="0" locked="0" layoutInCell="1" allowOverlap="1" wp14:anchorId="1708F56D" wp14:editId="4DBC1BE8">
+          <wp:anchor distT="0" distB="0" distL="114300" distR="114300" simplePos="0" relativeHeight="251662336" behindDoc="0" locked="0" layoutInCell="1" allowOverlap="1" wp14:anchorId="0AAE7814" wp14:editId="62415A79">
             <wp:simplePos x="0" y="0"/>
             <wp:positionH relativeFrom="margin">
               <wp:align>left</wp:align>
@@ -1824,7 +1977,7 @@
         </w:rPr>
         <w:lastRenderedPageBreak/>
         <w:drawing>
-          <wp:inline distT="0" distB="0" distL="0" distR="0" wp14:anchorId="448784CC" wp14:editId="1DFE6712">
+          <wp:inline distT="0" distB="0" distL="0" distR="0" wp14:anchorId="0038D18B" wp14:editId="1ECB5F18">
             <wp:extent cx="5486400" cy="7699741"/>
             <wp:effectExtent l="0" t="0" r="0" b="0"/>
             <wp:docPr id="3" name="Afbeelding 3"/>
@@ -1876,7 +2029,7 @@
         </w:rPr>
         <w:lastRenderedPageBreak/>
         <w:drawing>
-          <wp:inline distT="0" distB="0" distL="0" distR="0" wp14:anchorId="43C4D2AA" wp14:editId="70D29547">
+          <wp:inline distT="0" distB="0" distL="0" distR="0" wp14:anchorId="7B0BEBE4" wp14:editId="13657FB2">
             <wp:extent cx="5314950" cy="2809875"/>
             <wp:effectExtent l="0" t="0" r="0" b="9525"/>
             <wp:docPr id="6" name="Afbeelding 6"/>
@@ -1935,7 +2088,7 @@
       <w:pPr>
         <w:pStyle w:val="Kop1"/>
       </w:pPr>
-      <w:bookmarkStart w:id="7" w:name="_Toc462484636"/>
+      <w:bookmarkStart w:id="13" w:name="_Toc462648911"/>
       <w:r>
         <w:lastRenderedPageBreak/>
         <w:t xml:space="preserve">4. </w:t>
@@ -1943,7 +2096,7 @@
       <w:r>
         <w:t>Metrics from dataset</w:t>
       </w:r>
-      <w:bookmarkEnd w:id="7"/>
+      <w:bookmarkEnd w:id="13"/>
       <w:r>
         <w:t xml:space="preserve"> </w:t>
       </w:r>
@@ -2059,7 +2212,7 @@
       <w:pPr>
         <w:pStyle w:val="Kop1"/>
       </w:pPr>
-      <w:bookmarkStart w:id="8" w:name="_Toc462484637"/>
+      <w:bookmarkStart w:id="14" w:name="_Toc462648912"/>
       <w:r>
         <w:lastRenderedPageBreak/>
         <w:t xml:space="preserve">5. </w:t>
@@ -2067,18 +2220,18 @@
       <w:r>
         <w:t>Evaluation of the defined metrics</w:t>
       </w:r>
-      <w:bookmarkEnd w:id="8"/>
+      <w:bookmarkEnd w:id="14"/>
     </w:p>
     <w:p/>
     <w:p>
       <w:pPr>
         <w:pStyle w:val="Kop2"/>
       </w:pPr>
-      <w:bookmarkStart w:id="9" w:name="_Toc462484638"/>
+      <w:bookmarkStart w:id="15" w:name="_Toc462648913"/>
       <w:r>
         <w:t>Methodology</w:t>
       </w:r>
-      <w:bookmarkEnd w:id="9"/>
+      <w:bookmarkEnd w:id="15"/>
     </w:p>
     <w:p>
       <w:pPr>
@@ -2091,7 +2244,7 @@
           <w:szCs w:val="22"/>
         </w:rPr>
       </w:pPr>
-      <w:bookmarkStart w:id="10" w:name="_Toc462484639"/>
+      <w:bookmarkStart w:id="16" w:name="_Toc462648914"/>
       <w:r>
         <w:rPr>
           <w:rFonts w:ascii="Roboto Light" w:eastAsiaTheme="minorHAnsi" w:hAnsi="Roboto Light" w:cstheme="minorBidi"/>
@@ -2152,15 +2305,18 @@
         </w:rPr>
         <w:t xml:space="preserve"> SPSS was used to clean the data, R was used to analyse the data.</w:t>
       </w:r>
+      <w:bookmarkEnd w:id="16"/>
     </w:p>
     <w:p/>
     <w:p>
       <w:pPr>
         <w:pStyle w:val="Kop2"/>
       </w:pPr>
+      <w:bookmarkStart w:id="17" w:name="_Toc462648915"/>
       <w:r>
         <w:t>Metrics</w:t>
       </w:r>
+      <w:bookmarkEnd w:id="17"/>
     </w:p>
     <w:p/>
     <w:p>
@@ -2169,6 +2325,7 @@
           <w:lang w:val="en-US"/>
         </w:rPr>
       </w:pPr>
+      <w:bookmarkStart w:id="18" w:name="_Toc462648916"/>
       <w:r>
         <w:rPr>
           <w:rStyle w:val="Kop3Char"/>
@@ -2183,6 +2340,7 @@
         </w:rPr>
         <w:t>er botnet</w:t>
       </w:r>
+      <w:bookmarkEnd w:id="18"/>
       <w:r>
         <w:rPr>
           <w:rStyle w:val="Kop3Char"/>
@@ -2232,7 +2390,7 @@
           <w:lang w:val="nl-NL" w:eastAsia="nl-NL"/>
         </w:rPr>
         <w:drawing>
-          <wp:anchor distT="0" distB="0" distL="114300" distR="114300" simplePos="0" relativeHeight="251659776" behindDoc="1" locked="0" layoutInCell="1" allowOverlap="1" wp14:anchorId="14584747" wp14:editId="19B33920">
+          <wp:anchor distT="0" distB="0" distL="114300" distR="114300" simplePos="0" relativeHeight="251659776" behindDoc="1" locked="0" layoutInCell="1" allowOverlap="1" wp14:anchorId="37E07880" wp14:editId="397BA01D">
             <wp:simplePos x="0" y="0"/>
             <wp:positionH relativeFrom="column">
               <wp:posOffset>2814320</wp:posOffset>
@@ -3829,6 +3987,7 @@
           <w:lang w:val="en-US"/>
         </w:rPr>
       </w:pPr>
+      <w:bookmarkStart w:id="19" w:name="_Toc462648917"/>
       <w:r>
         <w:rPr>
           <w:lang w:val="en-US"/>
@@ -3836,6 +3995,7 @@
         <w:lastRenderedPageBreak/>
         <w:t>Top 10 countries hosting Botnets</w:t>
       </w:r>
+      <w:bookmarkEnd w:id="19"/>
     </w:p>
     <w:p>
       <w:pPr>
@@ -5843,6 +6003,7 @@
           <w:lang w:val="en-US"/>
         </w:rPr>
       </w:pPr>
+      <w:bookmarkStart w:id="20" w:name="_Toc462648918"/>
       <w:r>
         <w:rPr>
           <w:lang w:val="en-US"/>
@@ -5850,6 +6011,7 @@
         <w:lastRenderedPageBreak/>
         <w:t>Top 10 countries sending SPAM</w:t>
       </w:r>
+      <w:bookmarkEnd w:id="20"/>
     </w:p>
     <w:p>
       <w:pPr>
@@ -7704,7 +7866,7 @@
           <w:lang w:val="nl-NL" w:eastAsia="nl-NL"/>
         </w:rPr>
         <w:drawing>
-          <wp:anchor distT="0" distB="0" distL="114300" distR="114300" simplePos="0" relativeHeight="251660288" behindDoc="1" locked="0" layoutInCell="1" allowOverlap="1" wp14:anchorId="227DD296" wp14:editId="500499AF">
+          <wp:anchor distT="0" distB="0" distL="114300" distR="114300" simplePos="0" relativeHeight="251660288" behindDoc="1" locked="0" layoutInCell="1" allowOverlap="1" wp14:anchorId="56BA5BAA" wp14:editId="465B6E83">
             <wp:simplePos x="0" y="0"/>
             <wp:positionH relativeFrom="column">
               <wp:posOffset>2506345</wp:posOffset>
@@ -7773,6 +7935,7 @@
           <w:lang w:val="en-US"/>
         </w:rPr>
       </w:pPr>
+      <w:bookmarkStart w:id="21" w:name="_Toc462648919"/>
       <w:r>
         <w:rPr>
           <w:rStyle w:val="Kop3Char"/>
@@ -7792,6 +7955,7 @@
         </w:rPr>
         <w:t xml:space="preserve"> per botnet</w:t>
       </w:r>
+      <w:bookmarkEnd w:id="21"/>
       <w:r>
         <w:rPr>
           <w:rStyle w:val="Kop3Char"/>
@@ -12133,6 +12297,7 @@
           <w:lang w:val="nl-NL"/>
         </w:rPr>
       </w:pPr>
+      <w:bookmarkStart w:id="22" w:name="_Toc462648920"/>
       <w:proofErr w:type="spellStart"/>
       <w:r>
         <w:rPr>
@@ -12162,6 +12327,7 @@
         </w:rPr>
         <w:t xml:space="preserve"> per country</w:t>
       </w:r>
+      <w:bookmarkEnd w:id="22"/>
     </w:p>
     <w:p>
       <w:pPr>
@@ -16606,8 +16772,7 @@
       <w:pPr>
         <w:pStyle w:val="Kop1"/>
       </w:pPr>
-      <w:bookmarkStart w:id="11" w:name="_Toc462484640"/>
-      <w:bookmarkEnd w:id="10"/>
+      <w:bookmarkStart w:id="23" w:name="_Toc462648921"/>
       <w:r>
         <w:lastRenderedPageBreak/>
         <w:t xml:space="preserve">6. </w:t>
@@ -16615,7 +16780,7 @@
       <w:r>
         <w:t>References</w:t>
       </w:r>
-      <w:bookmarkEnd w:id="11"/>
+      <w:bookmarkEnd w:id="23"/>
       <w:r>
         <w:t xml:space="preserve"> </w:t>
       </w:r>
@@ -18306,7 +18471,7 @@
 </file>
 
 <file path=customXml/itemProps1.xml><?xml version="1.0" encoding="utf-8"?>
-<ds:datastoreItem xmlns:ds="http://schemas.openxmlformats.org/officeDocument/2006/customXml" ds:itemID="{E6F15AD8-36DF-4270-AA93-F701EAD7143B}">
+<ds:datastoreItem xmlns:ds="http://schemas.openxmlformats.org/officeDocument/2006/customXml" ds:itemID="{3A757662-645D-4F7B-AFC3-DDEA5788CD49}">
   <ds:schemaRefs>
     <ds:schemaRef ds:uri="http://schemas.openxmlformats.org/officeDocument/2006/bibliography"/>
   </ds:schemaRefs>

</xml_diff>